<commit_message>
Add more examples for usage. No where near a complete usage list yet.
</commit_message>
<xml_diff>
--- a/Design/Plotting/plotting_cli_document.docx
+++ b/Design/Plotting/plotting_cli_document.docx
@@ -817,9 +817,11 @@
             </w:pPr>
             <w:bookmarkStart w:id="16" w:name="customer_dl"/>
             <w:bookmarkEnd w:id="16"/>
+            <w:proofErr w:type="spellStart"/>
             <w:r>
               <w:t>GitHub</w:t>
             </w:r>
+            <w:proofErr w:type="spellEnd"/>
           </w:p>
         </w:tc>
       </w:tr>
@@ -1880,7 +1882,15 @@
         <w:t xml:space="preserve">This document describes the detailed design of the </w:t>
       </w:r>
       <w:r>
-        <w:t>new CLI for python control of plotting in the MantidPlot application.</w:t>
+        <w:t xml:space="preserve">new CLI for python control of plotting in the </w:t>
+      </w:r>
+      <w:proofErr w:type="spellStart"/>
+      <w:r>
+        <w:t>MantidPlot</w:t>
+      </w:r>
+      <w:proofErr w:type="spellEnd"/>
+      <w:r>
+        <w:t xml:space="preserve"> application.</w:t>
       </w:r>
     </w:p>
     <w:p>
@@ -1909,7 +1919,15 @@
     </w:p>
     <w:p>
       <w:r>
-        <w:t>The Scientific Steering meeting of 2014 highlighted some major issues around the current plotting in MantidPlot. Some of these issues relate to the command line interface (CLI). A full listing of the points can be found here</w:t>
+        <w:t xml:space="preserve">The Scientific Steering meeting of 2014 highlighted some major issues around the current plotting in </w:t>
+      </w:r>
+      <w:proofErr w:type="spellStart"/>
+      <w:r>
+        <w:t>MantidPlot</w:t>
+      </w:r>
+      <w:proofErr w:type="spellEnd"/>
+      <w:r>
+        <w:t>. Some of these issues relate to the command line interface (CLI). A full listing of the points can be found here</w:t>
       </w:r>
       <w:r>
         <w:t>:</w:t>
@@ -1994,7 +2012,17 @@
         </w:numPr>
       </w:pPr>
       <w:r>
-        <w:t>We should maintain backwards compatibility with current qtiplot as many interfaces will break if not.</w:t>
+        <w:t xml:space="preserve">We should maintain backwards compatibility with current </w:t>
+      </w:r>
+      <w:proofErr w:type="spellStart"/>
+      <w:proofErr w:type="gramStart"/>
+      <w:r>
+        <w:t>qtiplot</w:t>
+      </w:r>
+      <w:proofErr w:type="spellEnd"/>
+      <w:proofErr w:type="gramEnd"/>
+      <w:r>
+        <w:t xml:space="preserve"> as many interfaces will break if not.</w:t>
       </w:r>
     </w:p>
     <w:p>
@@ -2054,12 +2082,21 @@
       <w:r>
         <w:t xml:space="preserve">Overwrite </w:t>
       </w:r>
+      <w:proofErr w:type="gramStart"/>
       <w:r>
         <w:rPr>
           <w:rStyle w:val="CodeChar"/>
           <w:b/>
         </w:rPr>
-        <w:t>plot{...}</w:t>
+        <w:t>plot{</w:t>
+      </w:r>
+      <w:proofErr w:type="gramEnd"/>
+      <w:r>
+        <w:rPr>
+          <w:rStyle w:val="CodeChar"/>
+          <w:b/>
+        </w:rPr>
+        <w:t>...}</w:t>
       </w:r>
       <w:r>
         <w:t xml:space="preserve"> </w:t>
@@ -2079,12 +2116,21 @@
           <w:numId w:val="33"/>
         </w:numPr>
       </w:pPr>
+      <w:proofErr w:type="gramStart"/>
       <w:r>
         <w:rPr>
           <w:rStyle w:val="CodeChar"/>
           <w:b/>
         </w:rPr>
-        <w:t>plot{...}</w:t>
+        <w:t>plot</w:t>
+      </w:r>
+      <w:proofErr w:type="gramEnd"/>
+      <w:r>
+        <w:rPr>
+          <w:rStyle w:val="CodeChar"/>
+          <w:b/>
+        </w:rPr>
+        <w:t>{...}</w:t>
       </w:r>
       <w:r>
         <w:t xml:space="preserve"> variants to have a common set of controls, such as for setting log scale, and controlling individual graphs</w:t>
@@ -2101,12 +2147,21 @@
       <w:r>
         <w:t xml:space="preserve">Overwrite </w:t>
       </w:r>
+      <w:proofErr w:type="gramStart"/>
       <w:r>
         <w:rPr>
           <w:rStyle w:val="CodeChar"/>
           <w:b/>
         </w:rPr>
-        <w:t>plot{...}</w:t>
+        <w:t>plot{</w:t>
+      </w:r>
+      <w:proofErr w:type="gramEnd"/>
+      <w:r>
+        <w:rPr>
+          <w:rStyle w:val="CodeChar"/>
+          <w:b/>
+        </w:rPr>
+        <w:t>...}</w:t>
       </w:r>
       <w:r>
         <w:t xml:space="preserve"> </w:t>
@@ -2129,6 +2184,7 @@
       <w:r>
         <w:t xml:space="preserve">Add </w:t>
       </w:r>
+      <w:proofErr w:type="spellStart"/>
       <w:r>
         <w:rPr>
           <w:rStyle w:val="CodeChar"/>
@@ -2136,6 +2192,7 @@
         </w:rPr>
         <w:t>plotInstrument</w:t>
       </w:r>
+      <w:proofErr w:type="spellEnd"/>
       <w:r>
         <w:t xml:space="preserve"> option</w:t>
       </w:r>
@@ -2200,12 +2257,14 @@
       <w:r>
         <w:t xml:space="preserve">Wrap and extend existing </w:t>
       </w:r>
+      <w:proofErr w:type="spellStart"/>
       <w:r>
         <w:rPr>
           <w:rStyle w:val="CodeChar"/>
         </w:rPr>
         <w:t>qtiplot</w:t>
       </w:r>
+      <w:proofErr w:type="spellEnd"/>
       <w:r>
         <w:t xml:space="preserve"> python functionality in all cases. Existing behaviour must be preserved until it can be phased out.</w:t>
       </w:r>
@@ -2221,23 +2280,32 @@
       <w:r>
         <w:t xml:space="preserve">Use forwarding methods expose the </w:t>
       </w:r>
+      <w:proofErr w:type="spellStart"/>
       <w:r>
         <w:rPr>
           <w:rStyle w:val="CodeChar"/>
         </w:rPr>
         <w:t>activeLayer</w:t>
       </w:r>
+      <w:proofErr w:type="spellEnd"/>
       <w:r>
         <w:t xml:space="preserve"> functionality to the returned plot handle (</w:t>
       </w:r>
+      <w:proofErr w:type="spellStart"/>
+      <w:proofErr w:type="gramStart"/>
       <w:r>
         <w:rPr>
           <w:rStyle w:val="CodeChar"/>
         </w:rPr>
         <w:t>MultiLayerPlot</w:t>
       </w:r>
-      <w:r>
-        <w:t xml:space="preserve">  proxy)</w:t>
+      <w:proofErr w:type="spellEnd"/>
+      <w:r>
+        <w:t xml:space="preserve">  proxy</w:t>
+      </w:r>
+      <w:proofErr w:type="gramEnd"/>
+      <w:r>
+        <w:t>)</w:t>
       </w:r>
     </w:p>
     <w:p>
@@ -2251,11 +2319,19 @@
       <w:r>
         <w:t xml:space="preserve">Possible to have a new 'Facade' type to expose all options. This could be a new type (returned by the plot methods), which encompasses </w:t>
       </w:r>
+      <w:proofErr w:type="spellStart"/>
       <w:r>
         <w:rPr>
           <w:rStyle w:val="CodeChar"/>
         </w:rPr>
-        <w:t>MultiLayerPlot, Graph</w:t>
+        <w:t>MultiLayerPlot</w:t>
+      </w:r>
+      <w:proofErr w:type="spellEnd"/>
+      <w:r>
+        <w:rPr>
+          <w:rStyle w:val="CodeChar"/>
+        </w:rPr>
+        <w:t>, Graph</w:t>
       </w:r>
       <w:r>
         <w:rPr>
@@ -2275,12 +2351,14 @@
       <w:r>
         <w:t xml:space="preserve">, as well as, </w:t>
       </w:r>
+      <w:proofErr w:type="spellStart"/>
       <w:r>
         <w:rPr>
           <w:rStyle w:val="CodeChar"/>
         </w:rPr>
         <w:t>ErrorBarSettings</w:t>
       </w:r>
+      <w:proofErr w:type="spellEnd"/>
       <w:r>
         <w:t xml:space="preserve"> etc. It would avoid the need for users to drill-down and fetch the relevant objects to access aspects of the control.</w:t>
       </w:r>
@@ -2290,14 +2368,341 @@
       <w:pPr>
         <w:pStyle w:val="Heading2"/>
       </w:pPr>
-      <w:bookmarkStart w:id="27" w:name="_Toc254949948"/>
-      <w:r>
-        <w:t>Current</w:t>
-      </w:r>
-      <w:r>
-        <w:t xml:space="preserve"> Types</w:t>
+      <w:bookmarkStart w:id="27" w:name="_Toc254949949"/>
+      <w:r>
+        <w:t>Current Example Usage</w:t>
       </w:r>
       <w:bookmarkEnd w:id="27"/>
+    </w:p>
+    <w:p>
+      <w:pPr>
+        <w:pStyle w:val="Code0"/>
+      </w:pPr>
+      <w:proofErr w:type="spellStart"/>
+      <w:proofErr w:type="gramStart"/>
+      <w:r>
+        <w:t>plot</w:t>
+      </w:r>
+      <w:proofErr w:type="gramEnd"/>
+      <w:r>
+        <w:t>_handle</w:t>
+      </w:r>
+      <w:proofErr w:type="spellEnd"/>
+      <w:r>
+        <w:t xml:space="preserve"> = </w:t>
+      </w:r>
+      <w:proofErr w:type="spellStart"/>
+      <w:r>
+        <w:t>plotSpectrum</w:t>
+      </w:r>
+      <w:proofErr w:type="spellEnd"/>
+      <w:r>
+        <w:t>(</w:t>
+      </w:r>
+      <w:r>
+        <w:t>source=[{Workspaces}], indices=</w:t>
+      </w:r>
+      <w:r>
+        <w:t xml:space="preserve">[{Indexes}]) </w:t>
+      </w:r>
+    </w:p>
+    <w:p>
+      <w:pPr>
+        <w:pStyle w:val="Code0"/>
+      </w:pPr>
+      <w:proofErr w:type="gramStart"/>
+      <w:r>
+        <w:t>graph</w:t>
+      </w:r>
+      <w:proofErr w:type="gramEnd"/>
+      <w:r>
+        <w:t xml:space="preserve"> = </w:t>
+      </w:r>
+      <w:proofErr w:type="spellStart"/>
+      <w:r>
+        <w:t>plot_handle.activeLayer</w:t>
+      </w:r>
+      <w:proofErr w:type="spellEnd"/>
+      <w:r>
+        <w:t>()</w:t>
+      </w:r>
+    </w:p>
+    <w:p>
+      <w:pPr>
+        <w:pStyle w:val="Code0"/>
+      </w:pPr>
+      <w:proofErr w:type="spellStart"/>
+      <w:proofErr w:type="gramStart"/>
+      <w:r>
+        <w:t>graph.logLogAxes</w:t>
+      </w:r>
+      <w:proofErr w:type="spellEnd"/>
+      <w:proofErr w:type="gramEnd"/>
+      <w:r>
+        <w:t>()</w:t>
+      </w:r>
+    </w:p>
+    <w:p/>
+    <w:p>
+      <w:pPr>
+        <w:pStyle w:val="Heading2"/>
+      </w:pPr>
+      <w:bookmarkStart w:id="28" w:name="_Toc254949950"/>
+      <w:r>
+        <w:lastRenderedPageBreak/>
+        <w:t>Prototype example usage</w:t>
+      </w:r>
+      <w:bookmarkEnd w:id="28"/>
+    </w:p>
+    <w:p>
+      <w:pPr>
+        <w:pStyle w:val="Heading3"/>
+      </w:pPr>
+      <w:r>
+        <w:t>Plot</w:t>
+      </w:r>
+    </w:p>
+    <w:p>
+      <w:pPr>
+        <w:pStyle w:val="Code0"/>
+      </w:pPr>
+      <w:proofErr w:type="gramStart"/>
+      <w:r>
+        <w:t>Plot(</w:t>
+      </w:r>
+      <w:proofErr w:type="gramEnd"/>
+      <w:r>
+        <w:t>source={Workspace}, tool=</w:t>
+      </w:r>
+      <w:r>
+        <w:t>{</w:t>
+      </w:r>
+      <w:proofErr w:type="spellStart"/>
+      <w:r>
+        <w:t>ToolName</w:t>
+      </w:r>
+      <w:proofErr w:type="spellEnd"/>
+      <w:r>
+        <w:t>}, **</w:t>
+      </w:r>
+      <w:proofErr w:type="spellStart"/>
+      <w:r>
+        <w:t>kwargs</w:t>
+      </w:r>
+      <w:proofErr w:type="spellEnd"/>
+      <w:r>
+        <w:t>)</w:t>
+      </w:r>
+    </w:p>
+    <w:p>
+      <w:pPr>
+        <w:pStyle w:val="Code0"/>
+      </w:pPr>
+    </w:p>
+    <w:p>
+      <w:pPr>
+        <w:pStyle w:val="Body"/>
+      </w:pPr>
+      <w:r>
+        <w:t xml:space="preserve">Return: Easiest thing to do would be to return whatever it is that the individual tool returns. More complex, but possibly more useful thing to do would be to return some kind of </w:t>
+      </w:r>
+      <w:proofErr w:type="gramStart"/>
+      <w:r>
+        <w:t>abstraction which</w:t>
+      </w:r>
+      <w:proofErr w:type="gramEnd"/>
+      <w:r>
+        <w:t xml:space="preserve"> would give access to common utilities on all tools.</w:t>
+      </w:r>
+    </w:p>
+    <w:p>
+      <w:pPr>
+        <w:pStyle w:val="Heading3"/>
+      </w:pPr>
+      <w:r>
+        <w:t>Plot Spectrum</w:t>
+      </w:r>
+    </w:p>
+    <w:p>
+      <w:pPr>
+        <w:pStyle w:val="Code0"/>
+      </w:pPr>
+      <w:proofErr w:type="spellStart"/>
+      <w:proofErr w:type="gramStart"/>
+      <w:r>
+        <w:t>plot</w:t>
+      </w:r>
+      <w:proofErr w:type="gramEnd"/>
+      <w:r>
+        <w:t>_handle</w:t>
+      </w:r>
+      <w:proofErr w:type="spellEnd"/>
+      <w:r>
+        <w:t xml:space="preserve"> = </w:t>
+      </w:r>
+      <w:proofErr w:type="spellStart"/>
+      <w:r>
+        <w:t>plotSpectrum</w:t>
+      </w:r>
+      <w:proofErr w:type="spellEnd"/>
+      <w:r>
+        <w:t>(</w:t>
+      </w:r>
+      <w:r>
+        <w:t>source=[{Workspaces}], indices=</w:t>
+      </w:r>
+      <w:r>
+        <w:t xml:space="preserve">[{Indexes}]) </w:t>
+      </w:r>
+    </w:p>
+    <w:p>
+      <w:pPr>
+        <w:pStyle w:val="Code0"/>
+      </w:pPr>
+      <w:proofErr w:type="spellStart"/>
+      <w:proofErr w:type="gramStart"/>
+      <w:r>
+        <w:t>plot</w:t>
+      </w:r>
+      <w:proofErr w:type="gramEnd"/>
+      <w:r>
+        <w:t>_handle.logLogAxes</w:t>
+      </w:r>
+      <w:proofErr w:type="spellEnd"/>
+      <w:r>
+        <w:t>()</w:t>
+      </w:r>
+    </w:p>
+    <w:p>
+      <w:pPr>
+        <w:pStyle w:val="Code0"/>
+      </w:pPr>
+    </w:p>
+    <w:p>
+      <w:pPr>
+        <w:pStyle w:val="Body"/>
+      </w:pPr>
+      <w:r>
+        <w:t xml:space="preserve">Return: current </w:t>
+      </w:r>
+      <w:proofErr w:type="spellStart"/>
+      <w:r>
+        <w:t>MultiLayer</w:t>
+      </w:r>
+      <w:proofErr w:type="spellEnd"/>
+      <w:r>
+        <w:t xml:space="preserve"> type object (with Graph forwarding methods) or Façade.</w:t>
+      </w:r>
+    </w:p>
+    <w:p>
+      <w:r>
+        <w:t>Expose common options such as log axis and line colours as function arguments</w:t>
+      </w:r>
+    </w:p>
+    <w:p>
+      <w:pPr>
+        <w:pStyle w:val="Code0"/>
+      </w:pPr>
+      <w:proofErr w:type="spellStart"/>
+      <w:proofErr w:type="gramStart"/>
+      <w:r>
+        <w:t>plotSpectrum</w:t>
+      </w:r>
+      <w:proofErr w:type="spellEnd"/>
+      <w:proofErr w:type="gramEnd"/>
+      <w:r>
+        <w:t>([{Workspaces}], [{Indexes}], Axes='</w:t>
+      </w:r>
+      <w:proofErr w:type="spellStart"/>
+      <w:r>
+        <w:t>LogLogAxes</w:t>
+      </w:r>
+      <w:proofErr w:type="spellEnd"/>
+      <w:r>
+        <w:t>')</w:t>
+      </w:r>
+    </w:p>
+    <w:p>
+      <w:pPr>
+        <w:pStyle w:val="Code0"/>
+      </w:pPr>
+    </w:p>
+    <w:p>
+      <w:pPr>
+        <w:pStyle w:val="Heading3"/>
+      </w:pPr>
+      <w:r>
+        <w:t>Plot Instrument</w:t>
+      </w:r>
+    </w:p>
+    <w:p>
+      <w:pPr>
+        <w:pStyle w:val="Code0"/>
+      </w:pPr>
+      <w:proofErr w:type="spellStart"/>
+      <w:proofErr w:type="gramStart"/>
+      <w:r>
+        <w:t>instrument</w:t>
+      </w:r>
+      <w:proofErr w:type="gramEnd"/>
+      <w:r>
+        <w:t>_view</w:t>
+      </w:r>
+      <w:proofErr w:type="spellEnd"/>
+      <w:r>
+        <w:t xml:space="preserve"> = </w:t>
+      </w:r>
+      <w:proofErr w:type="spellStart"/>
+      <w:r>
+        <w:t>plotInstrument</w:t>
+      </w:r>
+      <w:proofErr w:type="spellEnd"/>
+      <w:r>
+        <w:t>({Workspace})</w:t>
+      </w:r>
+    </w:p>
+    <w:p>
+      <w:pPr>
+        <w:pStyle w:val="Code0"/>
+      </w:pPr>
+      <w:proofErr w:type="spellStart"/>
+      <w:proofErr w:type="gramStart"/>
+      <w:r>
+        <w:t>render</w:t>
+      </w:r>
+      <w:proofErr w:type="gramEnd"/>
+      <w:r>
+        <w:t>_tab</w:t>
+      </w:r>
+      <w:proofErr w:type="spellEnd"/>
+      <w:r>
+        <w:t xml:space="preserve"> = </w:t>
+      </w:r>
+      <w:proofErr w:type="spellStart"/>
+      <w:r>
+        <w:t>instrument_view.getInstrumentTab</w:t>
+      </w:r>
+      <w:proofErr w:type="spellEnd"/>
+      <w:r>
+        <w:t>()</w:t>
+      </w:r>
+    </w:p>
+    <w:p>
+      <w:pPr>
+        <w:pStyle w:val="Code0"/>
+      </w:pPr>
+      <w:bookmarkStart w:id="29" w:name="_GoBack"/>
+      <w:bookmarkEnd w:id="29"/>
+    </w:p>
+    <w:p>
+      <w:pPr>
+        <w:pStyle w:val="Heading2"/>
+      </w:pPr>
+      <w:bookmarkStart w:id="30" w:name="_Toc254949948"/>
+      <w:r>
+        <w:t>Current Types</w:t>
+      </w:r>
+      <w:bookmarkEnd w:id="30"/>
     </w:p>
     <w:p>
       <w:r>
@@ -2331,88 +2736,8 @@
     </w:p>
     <w:p>
       <w:pPr>
-        <w:pStyle w:val="Heading2"/>
-      </w:pPr>
-      <w:bookmarkStart w:id="28" w:name="_Toc254949949"/>
-      <w:r>
-        <w:lastRenderedPageBreak/>
-        <w:t>Current Example Usage</w:t>
-      </w:r>
-      <w:bookmarkEnd w:id="28"/>
-    </w:p>
-    <w:p>
-      <w:pPr>
         <w:pStyle w:val="Code0"/>
       </w:pPr>
-      <w:r>
-        <w:t xml:space="preserve">plot_handle = plotSpectrum([{Workspaces}], [{Indexes}]) </w:t>
-      </w:r>
-    </w:p>
-    <w:p>
-      <w:pPr>
-        <w:pStyle w:val="Code0"/>
-      </w:pPr>
-      <w:r>
-        <w:t>graph = plot_handle.activeLayer()</w:t>
-      </w:r>
-    </w:p>
-    <w:p>
-      <w:pPr>
-        <w:pStyle w:val="Code0"/>
-      </w:pPr>
-      <w:r>
-        <w:t>graph.logLogAxes()</w:t>
-      </w:r>
-    </w:p>
-    <w:p/>
-    <w:p>
-      <w:pPr>
-        <w:pStyle w:val="Heading2"/>
-      </w:pPr>
-      <w:bookmarkStart w:id="29" w:name="_Toc254949950"/>
-      <w:r>
-        <w:t>Prototype example usage</w:t>
-      </w:r>
-      <w:bookmarkEnd w:id="29"/>
-    </w:p>
-    <w:p>
-      <w:pPr>
-        <w:pStyle w:val="Code0"/>
-      </w:pPr>
-      <w:r>
-        <w:t xml:space="preserve">plot_handle = plotSpectrum([{Workspaces}], [{Indexes}]) </w:t>
-      </w:r>
-    </w:p>
-    <w:p>
-      <w:pPr>
-        <w:pStyle w:val="Code0"/>
-      </w:pPr>
-      <w:r>
-        <w:t>plot_handle.logLogAxes()</w:t>
-      </w:r>
-    </w:p>
-    <w:p>
-      <w:pPr>
-        <w:pStyle w:val="Code0"/>
-      </w:pPr>
-    </w:p>
-    <w:p>
-      <w:pPr>
-        <w:pStyle w:val="Code0"/>
-      </w:pPr>
-    </w:p>
-    <w:p>
-      <w:pPr>
-        <w:pStyle w:val="Code0"/>
-      </w:pPr>
-      <w:r>
-        <w:t>plotSpectrum([{Workspaces}], [{Indexes}], Axes='LogLogAxes')</w:t>
-      </w:r>
-    </w:p>
-    <w:p>
-      <w:pPr>
-        <w:pStyle w:val="Code0"/>
-      </w:pPr>
     </w:p>
     <w:p>
       <w:pPr>
@@ -2431,11 +2756,11 @@
       <w:pPr>
         <w:pStyle w:val="Heading1"/>
       </w:pPr>
-      <w:bookmarkStart w:id="30" w:name="_Toc254949951"/>
+      <w:bookmarkStart w:id="31" w:name="_Toc254949951"/>
       <w:r>
         <w:t>Outstanding Questions</w:t>
       </w:r>
-      <w:bookmarkEnd w:id="30"/>
+      <w:bookmarkEnd w:id="31"/>
     </w:p>
     <w:p>
       <w:pPr>
@@ -2448,6 +2773,7 @@
       <w:r>
         <w:t xml:space="preserve">Should </w:t>
       </w:r>
+      <w:proofErr w:type="spellStart"/>
       <w:r>
         <w:rPr>
           <w:rStyle w:val="CodeChar"/>
@@ -2455,6 +2781,7 @@
         </w:rPr>
         <w:t>plotSpectrum</w:t>
       </w:r>
+      <w:proofErr w:type="spellEnd"/>
       <w:r>
         <w:t xml:space="preserve"> have the option to actually plot spectrum numbers rather than workspace indexes?</w:t>
       </w:r>
@@ -2470,6 +2797,7 @@
       <w:r>
         <w:t xml:space="preserve">Do we want </w:t>
       </w:r>
+      <w:proofErr w:type="spellStart"/>
       <w:r>
         <w:rPr>
           <w:rStyle w:val="CodeChar"/>
@@ -2477,9 +2805,11 @@
         </w:rPr>
         <w:t>plotInstrument</w:t>
       </w:r>
+      <w:proofErr w:type="spellEnd"/>
       <w:r>
         <w:t xml:space="preserve"> and </w:t>
       </w:r>
+      <w:proofErr w:type="spellStart"/>
       <w:r>
         <w:rPr>
           <w:rStyle w:val="CodeChar"/>
@@ -2487,6 +2817,7 @@
         </w:rPr>
         <w:t>plotVSI</w:t>
       </w:r>
+      <w:proofErr w:type="spellEnd"/>
       <w:r>
         <w:t>?</w:t>
       </w:r>
@@ -2500,8 +2831,13 @@
         </w:numPr>
       </w:pPr>
       <w:r>
-        <w:t>Module names and structure. Ability to change default in preferences.?</w:t>
-      </w:r>
+        <w:t>Module names and structure. Ability to change default in preferences</w:t>
+      </w:r>
+      <w:proofErr w:type="gramStart"/>
+      <w:r>
+        <w:t>.?</w:t>
+      </w:r>
+      <w:proofErr w:type="gramEnd"/>
     </w:p>
     <w:p>
       <w:pPr>
@@ -2514,8 +2850,6 @@
       <w:r>
         <w:t>An automated way of checking that the existing functionality hasn’t been negatively affected would be useful.</w:t>
       </w:r>
-      <w:bookmarkStart w:id="31" w:name="_GoBack"/>
-      <w:bookmarkEnd w:id="31"/>
     </w:p>
     <w:p>
       <w:pPr>
@@ -2620,7 +2954,15 @@
     <w:bookmarkStart w:id="35" w:name="DocRef"/>
     <w:bookmarkEnd w:id="35"/>
     <w:r>
-      <w:t xml:space="preserve">NPD/7596/AD/DDD  |  Issue: </w:t>
+      <w:t xml:space="preserve">NPD/7596/AD/DDD  </w:t>
+    </w:r>
+    <w:proofErr w:type="gramStart"/>
+    <w:r>
+      <w:t>|  Issue</w:t>
+    </w:r>
+    <w:proofErr w:type="gramEnd"/>
+    <w:r>
+      <w:t xml:space="preserve">: </w:t>
     </w:r>
     <w:r>
       <w:fldChar w:fldCharType="begin"/>
@@ -2652,7 +2994,15 @@
       <w:pStyle w:val="FooterText"/>
     </w:pPr>
     <w:r>
-      <w:t xml:space="preserve">Unrestricted  |  Copyright © Tessella plc </w:t>
+      <w:t xml:space="preserve">Unrestricted  </w:t>
+    </w:r>
+    <w:proofErr w:type="gramStart"/>
+    <w:r>
+      <w:t>|  Copyright</w:t>
+    </w:r>
+    <w:proofErr w:type="gramEnd"/>
+    <w:r>
+      <w:t xml:space="preserve"> © Tessella plc </w:t>
     </w:r>
     <w:r>
       <w:fldChar w:fldCharType="begin"/>
@@ -2765,9 +3115,11 @@
 <file path=word/header1.xml><?xml version="1.0" encoding="utf-8"?>
 <w:hdr xmlns:wpc="http://schemas.microsoft.com/office/word/2010/wordprocessingCanvas" xmlns:mo="http://schemas.microsoft.com/office/mac/office/2008/main" xmlns:mc="http://schemas.openxmlformats.org/markup-compatibility/2006" xmlns:mv="urn:schemas-microsoft-com:mac:vml" xmlns:o="urn:schemas-microsoft-com:office:office" xmlns:r="http://schemas.openxmlformats.org/officeDocument/2006/relationships" xmlns:m="http://schemas.openxmlformats.org/officeDocument/2006/math" xmlns:v="urn:schemas-microsoft-com:vml" xmlns:wp14="http://schemas.microsoft.com/office/word/2010/wordprocessingDrawing" xmlns:wp="http://schemas.openxmlformats.org/drawingml/2006/wordprocessingDrawing" xmlns:w10="urn:schemas-microsoft-com:office:word" xmlns:w="http://schemas.openxmlformats.org/wordprocessingml/2006/main" xmlns:w14="http://schemas.microsoft.com/office/word/2010/wordml" xmlns:wpg="http://schemas.microsoft.com/office/word/2010/wordprocessingGroup" xmlns:wpi="http://schemas.microsoft.com/office/word/2010/wordprocessingInk" xmlns:wne="http://schemas.microsoft.com/office/word/2006/wordml" xmlns:wps="http://schemas.microsoft.com/office/word/2010/wordprocessingShape" mc:Ignorable="w14 wp14 mv">
   <w:p>
+    <w:proofErr w:type="gramStart"/>
     <w:r>
       <w:t>Customer :</w:t>
     </w:r>
+    <w:proofErr w:type="gramEnd"/>
     <w:r>
       <w:tab/>
     </w:r>
@@ -2783,8 +3135,13 @@
   </w:p>
   <w:p>
     <w:r>
-      <w:t>Project Number :</w:t>
+      <w:t xml:space="preserve">Project </w:t>
     </w:r>
+    <w:proofErr w:type="gramStart"/>
+    <w:r>
+      <w:t>Number :</w:t>
+    </w:r>
+    <w:proofErr w:type="gramEnd"/>
     <w:r>
       <w:tab/>
     </w:r>

</xml_diff>